<commit_message>
Added program: Creating JDBC Application using Eclipse IDE
</commit_message>
<xml_diff>
--- a/Notes/runningNotes/AdvanceJava-MainNote.docx
+++ b/Notes/runningNotes/AdvanceJava-MainNote.docx
@@ -10142,7 +10142,17 @@
           <w:sz w:val="24"/>
           <w:szCs w:val="24"/>
         </w:rPr>
-        <w:t xml:space="preserve">Copy DB-Jar file from "lib" folder of Oracle to User </w:t>
+        <w:t>Copy DB-Jar file from "lib" folder of Oracle to User defined</w:t>
+      </w:r>
+      <w:r>
+        <w:rPr>
+          <w:rFonts w:ascii="DejaVu Sans Mono" w:hAnsi="DejaVu Sans Mono" w:cs="Fira Code"/>
+          <w:bCs/>
+          <w:iCs/>
+          <w:sz w:val="24"/>
+          <w:szCs w:val="24"/>
+        </w:rPr>
+        <w:t xml:space="preserve"> </w:t>
       </w:r>
       <w:proofErr w:type="gramStart"/>
       <w:r>
@@ -10153,27 +10163,7 @@
           <w:sz w:val="24"/>
           <w:szCs w:val="24"/>
         </w:rPr>
-        <w:t xml:space="preserve">defined </w:t>
-      </w:r>
-      <w:r>
-        <w:rPr>
-          <w:rFonts w:ascii="DejaVu Sans Mono" w:hAnsi="DejaVu Sans Mono" w:cs="Fira Code"/>
-          <w:bCs/>
-          <w:iCs/>
-          <w:sz w:val="24"/>
-          <w:szCs w:val="24"/>
-        </w:rPr>
-        <w:t xml:space="preserve"> </w:t>
-      </w:r>
-      <w:r>
-        <w:rPr>
-          <w:rFonts w:ascii="DejaVu Sans Mono" w:hAnsi="DejaVu Sans Mono" w:cs="Fira Code"/>
-          <w:bCs/>
-          <w:iCs/>
-          <w:sz w:val="24"/>
-          <w:szCs w:val="24"/>
-        </w:rPr>
-        <w:t>folder</w:t>
+        <w:t>folder(</w:t>
       </w:r>
       <w:proofErr w:type="gramEnd"/>
       <w:r>
@@ -10184,7 +10174,7 @@
           <w:sz w:val="24"/>
           <w:szCs w:val="24"/>
         </w:rPr>
-        <w:t>(on Desktop)</w:t>
+        <w:t>on Desktop)</w:t>
       </w:r>
       <w:r>
         <w:rPr>
@@ -36162,8 +36152,8 @@
   </w:compat>
   <w:rsids>
     <w:rsidRoot w:val="00BD3648"/>
-    <w:rsid w:val="002B09B8"/>
     <w:rsid w:val="00B90DEF"/>
+    <w:rsid w:val="00BB154B"/>
     <w:rsid w:val="00BD3648"/>
   </w:rsids>
   <m:mathPr>

</xml_diff>

<commit_message>
Added JDBC connection details, statement methods, and Eclipse setup guide
</commit_message>
<xml_diff>
--- a/Notes/runningNotes/AdvanceJava-MainNote.docx
+++ b/Notes/runningNotes/AdvanceJava-MainNote.docx
@@ -26,8 +26,9 @@
           <w:sz w:val="16"/>
           <w:szCs w:val="16"/>
         </w:rPr>
-        <w:t>[</w:t>
-      </w:r>
+        <w:t xml:space="preserve">[Font/size: </w:t>
+      </w:r>
+      <w:proofErr w:type="spellStart"/>
       <w:r>
         <w:rPr>
           <w:rFonts w:ascii="DejaVu Sans Mono" w:hAnsi="DejaVu Sans Mono" w:cs="Fira Code"/>
@@ -37,9 +38,9 @@
           <w:sz w:val="16"/>
           <w:szCs w:val="16"/>
         </w:rPr>
-        <w:t xml:space="preserve">Font/size: </w:t>
-      </w:r>
-      <w:proofErr w:type="spellStart"/>
+        <w:t>DejaVu</w:t>
+      </w:r>
+      <w:proofErr w:type="spellEnd"/>
       <w:r>
         <w:rPr>
           <w:rFonts w:ascii="DejaVu Sans Mono" w:hAnsi="DejaVu Sans Mono" w:cs="Fira Code"/>
@@ -49,9 +50,8 @@
           <w:sz w:val="16"/>
           <w:szCs w:val="16"/>
         </w:rPr>
-        <w:t>DejaVu</w:t>
-      </w:r>
-      <w:proofErr w:type="spellEnd"/>
+        <w:t xml:space="preserve"> Sans Mono/12]</w:t>
+      </w:r>
       <w:r>
         <w:rPr>
           <w:rFonts w:ascii="DejaVu Sans Mono" w:hAnsi="DejaVu Sans Mono" w:cs="Fira Code"/>
@@ -61,7 +61,7 @@
           <w:sz w:val="16"/>
           <w:szCs w:val="16"/>
         </w:rPr>
-        <w:t xml:space="preserve"> Sans Mono/12</w:t>
+        <w:tab/>
       </w:r>
       <w:r>
         <w:rPr>
@@ -72,8 +72,9 @@
           <w:sz w:val="16"/>
           <w:szCs w:val="16"/>
         </w:rPr>
-        <w:t>]</w:t>
-      </w:r>
+        <w:t xml:space="preserve">[ </w:t>
+      </w:r>
+      <w:proofErr w:type="spellStart"/>
       <w:r>
         <w:rPr>
           <w:rFonts w:ascii="DejaVu Sans Mono" w:hAnsi="DejaVu Sans Mono" w:cs="Fira Code"/>
@@ -83,8 +84,9 @@
           <w:sz w:val="16"/>
           <w:szCs w:val="16"/>
         </w:rPr>
-        <w:tab/>
-      </w:r>
+        <w:t>ForCode</w:t>
+      </w:r>
+      <w:proofErr w:type="spellEnd"/>
       <w:r>
         <w:rPr>
           <w:rFonts w:ascii="DejaVu Sans Mono" w:hAnsi="DejaVu Sans Mono" w:cs="Fira Code"/>
@@ -94,42 +96,7 @@
           <w:sz w:val="16"/>
           <w:szCs w:val="16"/>
         </w:rPr>
-        <w:t xml:space="preserve">[ </w:t>
-      </w:r>
-      <w:proofErr w:type="spellStart"/>
-      <w:r>
-        <w:rPr>
-          <w:rFonts w:ascii="DejaVu Sans Mono" w:hAnsi="DejaVu Sans Mono" w:cs="Fira Code"/>
-          <w:bCs/>
-          <w:i/>
-          <w:color w:val="1F497D" w:themeColor="text2"/>
-          <w:sz w:val="16"/>
-          <w:szCs w:val="16"/>
-        </w:rPr>
-        <w:t>ForCode</w:t>
-      </w:r>
-      <w:proofErr w:type="spellEnd"/>
-      <w:r>
-        <w:rPr>
-          <w:rFonts w:ascii="DejaVu Sans Mono" w:hAnsi="DejaVu Sans Mono" w:cs="Fira Code"/>
-          <w:bCs/>
-          <w:i/>
-          <w:color w:val="1F497D" w:themeColor="text2"/>
-          <w:sz w:val="16"/>
-          <w:szCs w:val="16"/>
-        </w:rPr>
-        <w:t xml:space="preserve"> Font/size: Consolas/11</w:t>
-      </w:r>
-      <w:r>
-        <w:rPr>
-          <w:rFonts w:ascii="DejaVu Sans Mono" w:hAnsi="DejaVu Sans Mono" w:cs="Fira Code"/>
-          <w:bCs/>
-          <w:i/>
-          <w:color w:val="1F497D" w:themeColor="text2"/>
-          <w:sz w:val="16"/>
-          <w:szCs w:val="16"/>
-        </w:rPr>
-        <w:t xml:space="preserve">]        </w:t>
+        <w:t xml:space="preserve"> Font/size: Consolas/11]        </w:t>
       </w:r>
       <w:r>
         <w:rPr>
@@ -3201,17 +3168,7 @@
           <w:sz w:val="24"/>
           <w:szCs w:val="24"/>
         </w:rPr>
-        <w:t>W</w:t>
-      </w:r>
-      <w:r>
-        <w:rPr>
-          <w:rFonts w:ascii="DejaVu Sans Mono" w:hAnsi="DejaVu Sans Mono" w:cs="Fira Code"/>
-          <w:bCs/>
-          <w:iCs/>
-          <w:sz w:val="24"/>
-          <w:szCs w:val="24"/>
-        </w:rPr>
-        <w:t>hen we use Primitive datatypes like</w:t>
+        <w:t>When we use Primitive datatypes like</w:t>
       </w:r>
       <w:r>
         <w:rPr>
@@ -3311,7 +3268,7 @@
           <w:sz w:val="24"/>
           <w:szCs w:val="24"/>
         </w:rPr>
-        <w:t>float,</w:t>
+        <w:t>float, double,</w:t>
       </w:r>
       <w:r>
         <w:rPr>
@@ -3331,7 +3288,7 @@
           <w:sz w:val="24"/>
           <w:szCs w:val="24"/>
         </w:rPr>
-        <w:t>double,</w:t>
+        <w:t>char</w:t>
       </w:r>
       <w:r>
         <w:rPr>
@@ -3351,27 +3308,7 @@
           <w:sz w:val="24"/>
           <w:szCs w:val="24"/>
         </w:rPr>
-        <w:t>char</w:t>
-      </w:r>
-      <w:r>
-        <w:rPr>
-          <w:rFonts w:ascii="DejaVu Sans Mono" w:hAnsi="DejaVu Sans Mono" w:cs="Fira Code"/>
-          <w:bCs/>
-          <w:iCs/>
-          <w:sz w:val="24"/>
-          <w:szCs w:val="24"/>
-        </w:rPr>
-        <w:t xml:space="preserve"> </w:t>
-      </w:r>
-      <w:r>
-        <w:rPr>
-          <w:rFonts w:ascii="DejaVu Sans Mono" w:hAnsi="DejaVu Sans Mono" w:cs="Fira Code"/>
-          <w:bCs/>
-          <w:iCs/>
-          <w:sz w:val="24"/>
-          <w:szCs w:val="24"/>
-        </w:rPr>
-        <w:t>and b</w:t>
+        <w:t xml:space="preserve">and </w:t>
       </w:r>
       <w:proofErr w:type="spellStart"/>
       <w:r>
@@ -3382,7 +3319,7 @@
           <w:sz w:val="24"/>
           <w:szCs w:val="24"/>
         </w:rPr>
-        <w:t>oolean</w:t>
+        <w:t>boolean</w:t>
       </w:r>
       <w:proofErr w:type="spellEnd"/>
       <w:r>
@@ -3669,51 +3606,7 @@
           <w:szCs w:val="24"/>
           <w:highlight w:val="lightGray"/>
         </w:rPr>
-        <w:t>Date: 2</w:t>
-      </w:r>
-      <w:r>
-        <w:rPr>
-          <w:rFonts w:ascii="DejaVu Sans Mono" w:hAnsi="DejaVu Sans Mono" w:cs="Fira Code"/>
-          <w:bCs/>
-          <w:i/>
-          <w:sz w:val="24"/>
-          <w:szCs w:val="24"/>
-          <w:highlight w:val="lightGray"/>
-        </w:rPr>
-        <w:t>6</w:t>
-      </w:r>
-      <w:r>
-        <w:rPr>
-          <w:rFonts w:ascii="DejaVu Sans Mono" w:hAnsi="DejaVu Sans Mono" w:cs="Fira Code"/>
-          <w:bCs/>
-          <w:i/>
-          <w:sz w:val="24"/>
-          <w:szCs w:val="24"/>
-          <w:highlight w:val="lightGray"/>
-        </w:rPr>
-        <w:t>/2/2025 (Day-</w:t>
-      </w:r>
-      <w:r>
-        <w:rPr>
-          <w:rFonts w:ascii="DejaVu Sans Mono" w:hAnsi="DejaVu Sans Mono" w:cs="Fira Code"/>
-          <w:bCs/>
-          <w:i/>
-          <w:sz w:val="24"/>
-          <w:szCs w:val="24"/>
-          <w:highlight w:val="lightGray"/>
-        </w:rPr>
-        <w:t>2</w:t>
-      </w:r>
-      <w:r>
-        <w:rPr>
-          <w:rFonts w:ascii="DejaVu Sans Mono" w:hAnsi="DejaVu Sans Mono" w:cs="Fira Code"/>
-          <w:bCs/>
-          <w:i/>
-          <w:sz w:val="24"/>
-          <w:szCs w:val="24"/>
-          <w:highlight w:val="lightGray"/>
-        </w:rPr>
-        <w:t>)</w:t>
+        <w:t>Date: 26/2/2025 (Day-2)</w:t>
       </w:r>
     </w:p>
     <w:p>
@@ -4236,6 +4129,7 @@
             <w:r>
               <w:rPr>
                 <w:rFonts w:ascii="DejaVu Sans Mono" w:hAnsi="DejaVu Sans Mono" w:cs="Fira Code"/>
+                <w:noProof/>
                 <w:sz w:val="24"/>
                 <w:szCs w:val="24"/>
                 <w:lang w:val="en-IN"/>
@@ -5442,6 +5336,7 @@
       <w:r>
         <w:rPr>
           <w:rFonts w:ascii="DejaVu Sans Mono" w:hAnsi="DejaVu Sans Mono" w:cs="Fira Code"/>
+          <w:noProof/>
           <w:sz w:val="24"/>
           <w:szCs w:val="24"/>
           <w:lang w:val="en-IN"/>
@@ -5523,51 +5418,7 @@
           <w:szCs w:val="20"/>
           <w:highlight w:val="lightGray"/>
         </w:rPr>
-        <w:t>Date: 2</w:t>
-      </w:r>
-      <w:r>
-        <w:rPr>
-          <w:rFonts w:ascii="DejaVu Sans Mono" w:hAnsi="DejaVu Sans Mono" w:cs="Fira Code"/>
-          <w:bCs/>
-          <w:i/>
-          <w:sz w:val="20"/>
-          <w:szCs w:val="20"/>
-          <w:highlight w:val="lightGray"/>
-        </w:rPr>
-        <w:t>7</w:t>
-      </w:r>
-      <w:r>
-        <w:rPr>
-          <w:rFonts w:ascii="DejaVu Sans Mono" w:hAnsi="DejaVu Sans Mono" w:cs="Fira Code"/>
-          <w:bCs/>
-          <w:i/>
-          <w:sz w:val="20"/>
-          <w:szCs w:val="20"/>
-          <w:highlight w:val="lightGray"/>
-        </w:rPr>
-        <w:t>/</w:t>
-      </w:r>
-      <w:r>
-        <w:rPr>
-          <w:rFonts w:ascii="DejaVu Sans Mono" w:hAnsi="DejaVu Sans Mono" w:cs="Fira Code"/>
-          <w:bCs/>
-          <w:i/>
-          <w:sz w:val="20"/>
-          <w:szCs w:val="20"/>
-          <w:highlight w:val="lightGray"/>
-        </w:rPr>
-        <w:t>0</w:t>
-      </w:r>
-      <w:r>
-        <w:rPr>
-          <w:rFonts w:ascii="DejaVu Sans Mono" w:hAnsi="DejaVu Sans Mono" w:cs="Fira Code"/>
-          <w:bCs/>
-          <w:i/>
-          <w:sz w:val="20"/>
-          <w:szCs w:val="20"/>
-          <w:highlight w:val="lightGray"/>
-        </w:rPr>
-        <w:t>2/2025 (Day-2)</w:t>
+        <w:t>Date: 27/02/2025 (Day-2)</w:t>
       </w:r>
     </w:p>
     <w:p>
@@ -5732,9 +5583,19 @@
           <w:sz w:val="24"/>
           <w:szCs w:val="24"/>
         </w:rPr>
-        <w:t>FileStorage.</w:t>
+        <w:t>FileStorage</w:t>
       </w:r>
       <w:proofErr w:type="spellEnd"/>
+      <w:r>
+        <w:rPr>
+          <w:rFonts w:ascii="DejaVu Sans Mono" w:hAnsi="DejaVu Sans Mono" w:cs="Fira Code"/>
+          <w:bCs/>
+          <w:iCs/>
+          <w:sz w:val="24"/>
+          <w:szCs w:val="24"/>
+        </w:rPr>
+        <w:t>.</w:t>
+      </w:r>
     </w:p>
     <w:p>
       <w:pPr>
@@ -6998,17 +6859,7 @@
           <w:sz w:val="24"/>
           <w:szCs w:val="24"/>
         </w:rPr>
-        <w:t>disadvantages</w:t>
-      </w:r>
-      <w:r>
-        <w:rPr>
-          <w:rFonts w:ascii="DejaVu Sans Mono" w:hAnsi="DejaVu Sans Mono" w:cs="Fira Code"/>
-          <w:bCs/>
-          <w:iCs/>
-          <w:sz w:val="24"/>
-          <w:szCs w:val="24"/>
-        </w:rPr>
-        <w:t xml:space="preserve"> </w:t>
+        <w:t xml:space="preserve">disadvantages </w:t>
       </w:r>
       <w:r>
         <w:rPr>
@@ -8829,16 +8680,16 @@
       <w:pPr>
         <w:spacing w:after="0" w:line="360" w:lineRule="auto"/>
         <w:rPr>
-          <w:rFonts w:ascii="DejaVu Sans Mono" w:hAnsi="DejaVu Sans Mono" w:cs="Fira Code"/>
-          <w:bCs/>
-          <w:i/>
-          <w:sz w:val="24"/>
-          <w:szCs w:val="24"/>
-        </w:rPr>
-      </w:pPr>
-      <w:r>
-        <w:rPr>
-          <w:rFonts w:ascii="DejaVu Sans Mono" w:hAnsi="DejaVu Sans Mono" w:cs="Fira Code"/>
+          <w:rFonts w:ascii="Consolas" w:hAnsi="Consolas" w:cs="Fira Code"/>
+          <w:bCs/>
+          <w:i/>
+          <w:sz w:val="24"/>
+          <w:szCs w:val="24"/>
+        </w:rPr>
+      </w:pPr>
+      <w:r>
+        <w:rPr>
+          <w:rFonts w:ascii="Consolas" w:hAnsi="Consolas" w:cs="Fira Code"/>
           <w:bCs/>
           <w:i/>
           <w:sz w:val="24"/>
@@ -8849,7 +8700,7 @@
       </w:r>
       <w:r>
         <w:rPr>
-          <w:rFonts w:ascii="DejaVu Sans Mono" w:hAnsi="DejaVu Sans Mono" w:cs="Fira Code"/>
+          <w:rFonts w:ascii="Consolas" w:hAnsi="Consolas" w:cs="Fira Code"/>
           <w:bCs/>
           <w:i/>
           <w:sz w:val="24"/>
@@ -8863,16 +8714,16 @@
         <w:spacing w:after="0" w:line="360" w:lineRule="auto"/>
         <w:ind w:left="720"/>
         <w:rPr>
-          <w:rFonts w:ascii="DejaVu Sans Mono" w:hAnsi="DejaVu Sans Mono" w:cs="Fira Code"/>
-          <w:bCs/>
-          <w:i/>
-          <w:sz w:val="24"/>
-          <w:szCs w:val="24"/>
-        </w:rPr>
-      </w:pPr>
-      <w:r>
-        <w:rPr>
-          <w:rFonts w:ascii="DejaVu Sans Mono" w:hAnsi="DejaVu Sans Mono" w:cs="Fira Code"/>
+          <w:rFonts w:ascii="Consolas" w:hAnsi="Consolas" w:cs="Fira Code"/>
+          <w:bCs/>
+          <w:i/>
+          <w:sz w:val="24"/>
+          <w:szCs w:val="24"/>
+        </w:rPr>
+      </w:pPr>
+      <w:r>
+        <w:rPr>
+          <w:rFonts w:ascii="Consolas" w:hAnsi="Consolas" w:cs="Fira Code"/>
           <w:bCs/>
           <w:i/>
           <w:sz w:val="24"/>
@@ -8882,7 +8733,7 @@
       </w:r>
       <w:r>
         <w:rPr>
-          <w:rFonts w:ascii="DejaVu Sans Mono" w:hAnsi="DejaVu Sans Mono" w:cs="Fira Code"/>
+          <w:rFonts w:ascii="Consolas" w:hAnsi="Consolas" w:cs="Fira Code"/>
           <w:bCs/>
           <w:i/>
           <w:sz w:val="24"/>
@@ -8893,7 +8744,7 @@
       <w:proofErr w:type="spellStart"/>
       <w:r>
         <w:rPr>
-          <w:rFonts w:ascii="DejaVu Sans Mono" w:hAnsi="DejaVu Sans Mono" w:cs="Fira Code"/>
+          <w:rFonts w:ascii="Consolas" w:hAnsi="Consolas" w:cs="Fira Code"/>
           <w:bCs/>
           <w:i/>
           <w:sz w:val="24"/>
@@ -8904,7 +8755,7 @@
       <w:proofErr w:type="spellEnd"/>
       <w:r>
         <w:rPr>
-          <w:rFonts w:ascii="DejaVu Sans Mono" w:hAnsi="DejaVu Sans Mono" w:cs="Fira Code"/>
+          <w:rFonts w:ascii="Consolas" w:hAnsi="Consolas" w:cs="Fira Code"/>
           <w:bCs/>
           <w:i/>
           <w:sz w:val="24"/>
@@ -8915,7 +8766,7 @@
       <w:proofErr w:type="gramStart"/>
       <w:r>
         <w:rPr>
-          <w:rFonts w:ascii="DejaVu Sans Mono" w:hAnsi="DejaVu Sans Mono" w:cs="Fira Code"/>
+          <w:rFonts w:ascii="Consolas" w:hAnsi="Consolas" w:cs="Fira Code"/>
           <w:bCs/>
           <w:i/>
           <w:sz w:val="24"/>
@@ -8926,7 +8777,7 @@
       <w:proofErr w:type="gramEnd"/>
       <w:r>
         <w:rPr>
-          <w:rFonts w:ascii="DejaVu Sans Mono" w:hAnsi="DejaVu Sans Mono" w:cs="Fira Code"/>
+          <w:rFonts w:ascii="Consolas" w:hAnsi="Consolas" w:cs="Fira Code"/>
           <w:bCs/>
           <w:i/>
           <w:sz w:val="24"/>
@@ -8940,16 +8791,16 @@
         <w:spacing w:after="0" w:line="360" w:lineRule="auto"/>
         <w:ind w:left="720"/>
         <w:rPr>
-          <w:rFonts w:ascii="DejaVu Sans Mono" w:hAnsi="DejaVu Sans Mono" w:cs="Fira Code"/>
-          <w:bCs/>
-          <w:i/>
-          <w:sz w:val="24"/>
-          <w:szCs w:val="24"/>
-        </w:rPr>
-      </w:pPr>
-      <w:r>
-        <w:rPr>
-          <w:rFonts w:ascii="DejaVu Sans Mono" w:hAnsi="DejaVu Sans Mono" w:cs="Fira Code"/>
+          <w:rFonts w:ascii="Consolas" w:hAnsi="Consolas" w:cs="Fira Code"/>
+          <w:bCs/>
+          <w:i/>
+          <w:sz w:val="24"/>
+          <w:szCs w:val="24"/>
+        </w:rPr>
+      </w:pPr>
+      <w:r>
+        <w:rPr>
+          <w:rFonts w:ascii="Consolas" w:hAnsi="Consolas" w:cs="Fira Code"/>
           <w:bCs/>
           <w:i/>
           <w:sz w:val="24"/>
@@ -8959,7 +8810,7 @@
       </w:r>
       <w:r>
         <w:rPr>
-          <w:rFonts w:ascii="DejaVu Sans Mono" w:hAnsi="DejaVu Sans Mono" w:cs="Fira Code"/>
+          <w:rFonts w:ascii="Consolas" w:hAnsi="Consolas" w:cs="Fira Code"/>
           <w:bCs/>
           <w:i/>
           <w:sz w:val="24"/>
@@ -8970,7 +8821,7 @@
       <w:proofErr w:type="spellStart"/>
       <w:r>
         <w:rPr>
-          <w:rFonts w:ascii="DejaVu Sans Mono" w:hAnsi="DejaVu Sans Mono" w:cs="Fira Code"/>
+          <w:rFonts w:ascii="Consolas" w:hAnsi="Consolas" w:cs="Fira Code"/>
           <w:bCs/>
           <w:i/>
           <w:sz w:val="24"/>
@@ -8981,7 +8832,7 @@
       <w:proofErr w:type="spellEnd"/>
       <w:r>
         <w:rPr>
-          <w:rFonts w:ascii="DejaVu Sans Mono" w:hAnsi="DejaVu Sans Mono" w:cs="Fira Code"/>
+          <w:rFonts w:ascii="Consolas" w:hAnsi="Consolas" w:cs="Fira Code"/>
           <w:bCs/>
           <w:i/>
           <w:sz w:val="24"/>
@@ -8995,16 +8846,16 @@
         <w:spacing w:after="0" w:line="360" w:lineRule="auto"/>
         <w:ind w:left="720"/>
         <w:rPr>
-          <w:rFonts w:ascii="DejaVu Sans Mono" w:hAnsi="DejaVu Sans Mono" w:cs="Fira Code"/>
-          <w:bCs/>
-          <w:i/>
-          <w:sz w:val="24"/>
-          <w:szCs w:val="24"/>
-        </w:rPr>
-      </w:pPr>
-      <w:r>
-        <w:rPr>
-          <w:rFonts w:ascii="DejaVu Sans Mono" w:hAnsi="DejaVu Sans Mono" w:cs="Fira Code"/>
+          <w:rFonts w:ascii="Consolas" w:hAnsi="Consolas" w:cs="Fira Code"/>
+          <w:bCs/>
+          <w:i/>
+          <w:sz w:val="24"/>
+          <w:szCs w:val="24"/>
+        </w:rPr>
+      </w:pPr>
+      <w:r>
+        <w:rPr>
+          <w:rFonts w:ascii="Consolas" w:hAnsi="Consolas" w:cs="Fira Code"/>
           <w:bCs/>
           <w:i/>
           <w:sz w:val="24"/>
@@ -9014,7 +8865,7 @@
       </w:r>
       <w:r>
         <w:rPr>
-          <w:rFonts w:ascii="DejaVu Sans Mono" w:hAnsi="DejaVu Sans Mono" w:cs="Fira Code"/>
+          <w:rFonts w:ascii="Consolas" w:hAnsi="Consolas" w:cs="Fira Code"/>
           <w:bCs/>
           <w:i/>
           <w:sz w:val="24"/>
@@ -9024,7 +8875,7 @@
       </w:r>
       <w:r>
         <w:rPr>
-          <w:rFonts w:ascii="DejaVu Sans Mono" w:hAnsi="DejaVu Sans Mono" w:cs="Fira Code"/>
+          <w:rFonts w:ascii="Consolas" w:hAnsi="Consolas" w:cs="Fira Code"/>
           <w:bCs/>
           <w:i/>
           <w:sz w:val="24"/>
@@ -9038,16 +8889,16 @@
         <w:spacing w:after="0" w:line="360" w:lineRule="auto"/>
         <w:ind w:left="720"/>
         <w:rPr>
-          <w:rFonts w:ascii="DejaVu Sans Mono" w:hAnsi="DejaVu Sans Mono" w:cs="Fira Code"/>
-          <w:bCs/>
-          <w:i/>
-          <w:sz w:val="24"/>
-          <w:szCs w:val="24"/>
-        </w:rPr>
-      </w:pPr>
-      <w:r>
-        <w:rPr>
-          <w:rFonts w:ascii="DejaVu Sans Mono" w:hAnsi="DejaVu Sans Mono" w:cs="Fira Code"/>
+          <w:rFonts w:ascii="Consolas" w:hAnsi="Consolas" w:cs="Fira Code"/>
+          <w:bCs/>
+          <w:i/>
+          <w:sz w:val="24"/>
+          <w:szCs w:val="24"/>
+        </w:rPr>
+      </w:pPr>
+      <w:r>
+        <w:rPr>
+          <w:rFonts w:ascii="Consolas" w:hAnsi="Consolas" w:cs="Fira Code"/>
           <w:bCs/>
           <w:i/>
           <w:sz w:val="24"/>
@@ -9057,7 +8908,7 @@
       </w:r>
       <w:r>
         <w:rPr>
-          <w:rFonts w:ascii="DejaVu Sans Mono" w:hAnsi="DejaVu Sans Mono" w:cs="Fira Code"/>
+          <w:rFonts w:ascii="Consolas" w:hAnsi="Consolas" w:cs="Fira Code"/>
           <w:bCs/>
           <w:i/>
           <w:sz w:val="24"/>
@@ -9067,7 +8918,7 @@
       </w:r>
       <w:r>
         <w:rPr>
-          <w:rFonts w:ascii="DejaVu Sans Mono" w:hAnsi="DejaVu Sans Mono" w:cs="Fira Code"/>
+          <w:rFonts w:ascii="Consolas" w:hAnsi="Consolas" w:cs="Fira Code"/>
           <w:bCs/>
           <w:i/>
           <w:sz w:val="24"/>
@@ -9081,16 +8932,16 @@
         <w:spacing w:after="0" w:line="360" w:lineRule="auto"/>
         <w:ind w:left="720"/>
         <w:rPr>
-          <w:rFonts w:ascii="DejaVu Sans Mono" w:hAnsi="DejaVu Sans Mono" w:cs="Fira Code"/>
-          <w:bCs/>
-          <w:i/>
-          <w:sz w:val="24"/>
-          <w:szCs w:val="24"/>
-        </w:rPr>
-      </w:pPr>
-      <w:r>
-        <w:rPr>
-          <w:rFonts w:ascii="DejaVu Sans Mono" w:hAnsi="DejaVu Sans Mono" w:cs="Fira Code"/>
+          <w:rFonts w:ascii="Consolas" w:hAnsi="Consolas" w:cs="Fira Code"/>
+          <w:bCs/>
+          <w:i/>
+          <w:sz w:val="24"/>
+          <w:szCs w:val="24"/>
+        </w:rPr>
+      </w:pPr>
+      <w:r>
+        <w:rPr>
+          <w:rFonts w:ascii="Consolas" w:hAnsi="Consolas" w:cs="Fira Code"/>
           <w:bCs/>
           <w:i/>
           <w:sz w:val="24"/>
@@ -9100,7 +8951,7 @@
       </w:r>
       <w:r>
         <w:rPr>
-          <w:rFonts w:ascii="DejaVu Sans Mono" w:hAnsi="DejaVu Sans Mono" w:cs="Fira Code"/>
+          <w:rFonts w:ascii="Consolas" w:hAnsi="Consolas" w:cs="Fira Code"/>
           <w:bCs/>
           <w:i/>
           <w:sz w:val="24"/>
@@ -9110,7 +8961,7 @@
       </w:r>
       <w:r>
         <w:rPr>
-          <w:rFonts w:ascii="DejaVu Sans Mono" w:hAnsi="DejaVu Sans Mono" w:cs="Fira Code"/>
+          <w:rFonts w:ascii="Consolas" w:hAnsi="Consolas" w:cs="Fira Code"/>
           <w:bCs/>
           <w:i/>
           <w:sz w:val="24"/>
@@ -9124,16 +8975,16 @@
         <w:spacing w:after="0" w:line="360" w:lineRule="auto"/>
         <w:ind w:left="720"/>
         <w:rPr>
-          <w:rFonts w:ascii="DejaVu Sans Mono" w:hAnsi="DejaVu Sans Mono" w:cs="Fira Code"/>
-          <w:bCs/>
-          <w:i/>
-          <w:sz w:val="24"/>
-          <w:szCs w:val="24"/>
-        </w:rPr>
-      </w:pPr>
-      <w:r>
-        <w:rPr>
-          <w:rFonts w:ascii="DejaVu Sans Mono" w:hAnsi="DejaVu Sans Mono" w:cs="Fira Code"/>
+          <w:rFonts w:ascii="Consolas" w:hAnsi="Consolas" w:cs="Fira Code"/>
+          <w:bCs/>
+          <w:i/>
+          <w:sz w:val="24"/>
+          <w:szCs w:val="24"/>
+        </w:rPr>
+      </w:pPr>
+      <w:r>
+        <w:rPr>
+          <w:rFonts w:ascii="Consolas" w:hAnsi="Consolas" w:cs="Fira Code"/>
           <w:bCs/>
           <w:i/>
           <w:sz w:val="24"/>
@@ -9143,7 +8994,7 @@
       </w:r>
       <w:r>
         <w:rPr>
-          <w:rFonts w:ascii="DejaVu Sans Mono" w:hAnsi="DejaVu Sans Mono" w:cs="Fira Code"/>
+          <w:rFonts w:ascii="Consolas" w:hAnsi="Consolas" w:cs="Fira Code"/>
           <w:bCs/>
           <w:i/>
           <w:sz w:val="24"/>
@@ -9153,7 +9004,7 @@
       </w:r>
       <w:r>
         <w:rPr>
-          <w:rFonts w:ascii="DejaVu Sans Mono" w:hAnsi="DejaVu Sans Mono" w:cs="Fira Code"/>
+          <w:rFonts w:ascii="Consolas" w:hAnsi="Consolas" w:cs="Fira Code"/>
           <w:bCs/>
           <w:i/>
           <w:sz w:val="24"/>
@@ -9164,7 +9015,7 @@
       <w:proofErr w:type="spellStart"/>
       <w:r>
         <w:rPr>
-          <w:rFonts w:ascii="DejaVu Sans Mono" w:hAnsi="DejaVu Sans Mono" w:cs="Fira Code"/>
+          <w:rFonts w:ascii="Consolas" w:hAnsi="Consolas" w:cs="Fira Code"/>
           <w:bCs/>
           <w:i/>
           <w:sz w:val="24"/>
@@ -9175,7 +9026,7 @@
       <w:proofErr w:type="spellEnd"/>
       <w:r>
         <w:rPr>
-          <w:rFonts w:ascii="DejaVu Sans Mono" w:hAnsi="DejaVu Sans Mono" w:cs="Fira Code"/>
+          <w:rFonts w:ascii="Consolas" w:hAnsi="Consolas" w:cs="Fira Code"/>
           <w:bCs/>
           <w:i/>
           <w:sz w:val="24"/>
@@ -9189,96 +9040,22 @@
         <w:spacing w:after="0" w:line="360" w:lineRule="auto"/>
         <w:ind w:firstLine="720"/>
         <w:rPr>
-          <w:rFonts w:ascii="DejaVu Sans Mono" w:hAnsi="DejaVu Sans Mono" w:cs="Fira Code"/>
-          <w:bCs/>
-          <w:i/>
-          <w:sz w:val="24"/>
-          <w:szCs w:val="24"/>
-        </w:rPr>
-      </w:pPr>
-      <w:r>
-        <w:rPr>
-          <w:rFonts w:ascii="DejaVu Sans Mono" w:hAnsi="DejaVu Sans Mono" w:cs="Fira Code"/>
+          <w:rFonts w:ascii="Consolas" w:hAnsi="Consolas" w:cs="Fira Code"/>
+          <w:bCs/>
+          <w:i/>
+          <w:sz w:val="24"/>
+          <w:szCs w:val="24"/>
+        </w:rPr>
+      </w:pPr>
+      <w:r>
+        <w:rPr>
+          <w:rFonts w:ascii="Consolas" w:hAnsi="Consolas" w:cs="Fira Code"/>
           <w:bCs/>
           <w:i/>
           <w:sz w:val="24"/>
           <w:szCs w:val="24"/>
         </w:rPr>
         <w:t>);</w:t>
-      </w:r>
-    </w:p>
-    <w:p>
-      <w:pPr>
-        <w:spacing w:after="0" w:line="360" w:lineRule="auto"/>
-        <w:rPr>
-          <w:rFonts w:ascii="DejaVu Sans Mono" w:hAnsi="DejaVu Sans Mono" w:cs="Fira Code"/>
-          <w:bCs/>
-          <w:iCs/>
-          <w:sz w:val="24"/>
-          <w:szCs w:val="24"/>
-        </w:rPr>
-      </w:pPr>
-      <w:r>
-        <w:rPr>
-          <w:rFonts w:ascii="DejaVu Sans Mono" w:hAnsi="DejaVu Sans Mono" w:cs="Fira Code"/>
-          <w:bCs/>
-          <w:iCs/>
-          <w:sz w:val="24"/>
-          <w:szCs w:val="24"/>
-        </w:rPr>
-        <w:t>-----</w:t>
-      </w:r>
-    </w:p>
-    <w:p>
-      <w:pPr>
-        <w:spacing w:after="0" w:line="360" w:lineRule="auto"/>
-        <w:rPr>
-          <w:rFonts w:ascii="DejaVu Sans Mono" w:hAnsi="DejaVu Sans Mono" w:cs="Fira Code"/>
-          <w:bCs/>
-          <w:iCs/>
-          <w:sz w:val="24"/>
-          <w:szCs w:val="24"/>
-        </w:rPr>
-      </w:pPr>
-      <w:r>
-        <w:rPr>
-          <w:rFonts w:ascii="DejaVu Sans Mono" w:hAnsi="DejaVu Sans Mono" w:cs="Fira Code"/>
-          <w:b/>
-          <w:i/>
-          <w:sz w:val="24"/>
-          <w:szCs w:val="24"/>
-        </w:rPr>
-        <w:t>step-4</w:t>
-      </w:r>
-      <w:r>
-        <w:rPr>
-          <w:rFonts w:ascii="DejaVu Sans Mono" w:hAnsi="DejaVu Sans Mono" w:cs="Fira Code"/>
-          <w:bCs/>
-          <w:iCs/>
-          <w:sz w:val="24"/>
-          <w:szCs w:val="24"/>
-        </w:rPr>
-        <w:t xml:space="preserve"> </w:t>
-      </w:r>
-      <w:r>
-        <w:rPr>
-          <w:rFonts w:ascii="DejaVu Sans Mono" w:hAnsi="DejaVu Sans Mono" w:cs="Fira Code"/>
-          <w:bCs/>
-          <w:iCs/>
-          <w:sz w:val="24"/>
-          <w:szCs w:val="24"/>
-        </w:rPr>
-        <w:tab/>
-      </w:r>
-      <w:r>
-        <w:rPr>
-          <w:rFonts w:ascii="DejaVu Sans Mono" w:hAnsi="DejaVu Sans Mono" w:cs="Fira Code"/>
-          <w:bCs/>
-          <w:iCs/>
-          <w:sz w:val="24"/>
-          <w:szCs w:val="24"/>
-        </w:rPr>
-        <w:t>: Insert min 5 Customer details from SQL-Command-Line</w:t>
       </w:r>
     </w:p>
     <w:p>
@@ -9292,6 +9069,15 @@
           <w:lang w:eastAsia="en-IN" w:bidi="mr-IN"/>
         </w:rPr>
       </w:pPr>
+      <w:r>
+        <w:rPr>
+          <w:rFonts w:ascii="DejaVu Sans Mono" w:eastAsia="Calibri" w:hAnsi="DejaVu Sans Mono" w:cs="Fira Code"/>
+          <w:bCs/>
+          <w:iCs/>
+          <w:lang w:eastAsia="en-IN" w:bidi="mr-IN"/>
+        </w:rPr>
+        <w:t>-----</w:t>
+      </w:r>
     </w:p>
     <w:p>
       <w:pPr>
@@ -9307,6 +9093,70 @@
       <w:r>
         <w:rPr>
           <w:rFonts w:ascii="DejaVu Sans Mono" w:hAnsi="DejaVu Sans Mono" w:cs="Fira Code"/>
+          <w:b/>
+          <w:i/>
+          <w:sz w:val="24"/>
+          <w:szCs w:val="24"/>
+        </w:rPr>
+        <w:t>step-4</w:t>
+      </w:r>
+      <w:r>
+        <w:rPr>
+          <w:rFonts w:ascii="DejaVu Sans Mono" w:hAnsi="DejaVu Sans Mono" w:cs="Fira Code"/>
+          <w:bCs/>
+          <w:iCs/>
+          <w:sz w:val="24"/>
+          <w:szCs w:val="24"/>
+        </w:rPr>
+        <w:t xml:space="preserve"> </w:t>
+      </w:r>
+      <w:r>
+        <w:rPr>
+          <w:rFonts w:ascii="DejaVu Sans Mono" w:hAnsi="DejaVu Sans Mono" w:cs="Fira Code"/>
+          <w:bCs/>
+          <w:iCs/>
+          <w:sz w:val="24"/>
+          <w:szCs w:val="24"/>
+        </w:rPr>
+        <w:tab/>
+      </w:r>
+      <w:r>
+        <w:rPr>
+          <w:rFonts w:ascii="DejaVu Sans Mono" w:hAnsi="DejaVu Sans Mono" w:cs="Fira Code"/>
+          <w:bCs/>
+          <w:iCs/>
+          <w:sz w:val="24"/>
+          <w:szCs w:val="24"/>
+        </w:rPr>
+        <w:t>: Insert min 5 Customer details from SQL-Command-Line</w:t>
+      </w:r>
+    </w:p>
+    <w:p>
+      <w:pPr>
+        <w:pStyle w:val="NormalWeb"/>
+        <w:spacing w:before="0" w:beforeAutospacing="0" w:after="0" w:afterAutospacing="0" w:line="360" w:lineRule="auto"/>
+        <w:rPr>
+          <w:rFonts w:ascii="DejaVu Sans Mono" w:eastAsia="Calibri" w:hAnsi="DejaVu Sans Mono" w:cs="Fira Code"/>
+          <w:bCs/>
+          <w:iCs/>
+          <w:lang w:eastAsia="en-IN" w:bidi="mr-IN"/>
+        </w:rPr>
+      </w:pPr>
+    </w:p>
+    <w:p>
+      <w:pPr>
+        <w:spacing w:after="0" w:line="360" w:lineRule="auto"/>
+        <w:rPr>
+          <w:rFonts w:ascii="Consolas" w:hAnsi="Consolas" w:cs="Fira Code"/>
+          <w:bCs/>
+          <w:iCs/>
+          <w:sz w:val="24"/>
+          <w:szCs w:val="24"/>
+        </w:rPr>
+      </w:pPr>
+      <w:r>
+        <w:rPr>
+          <w:rFonts w:ascii="Consolas" w:hAnsi="Consolas" w:cs="Fira Code"/>
           <w:bCs/>
           <w:iCs/>
           <w:sz w:val="24"/>
@@ -9317,7 +9167,7 @@
       <w:proofErr w:type="gramStart"/>
       <w:r>
         <w:rPr>
-          <w:rFonts w:ascii="DejaVu Sans Mono" w:hAnsi="DejaVu Sans Mono" w:cs="Fira Code"/>
+          <w:rFonts w:ascii="Consolas" w:hAnsi="Consolas" w:cs="Fira Code"/>
           <w:bCs/>
           <w:iCs/>
           <w:sz w:val="24"/>
@@ -9328,7 +9178,7 @@
       <w:proofErr w:type="gramEnd"/>
       <w:r>
         <w:rPr>
-          <w:rFonts w:ascii="DejaVu Sans Mono" w:hAnsi="DejaVu Sans Mono" w:cs="Fira Code"/>
+          <w:rFonts w:ascii="Consolas" w:hAnsi="Consolas" w:cs="Fira Code"/>
           <w:bCs/>
           <w:iCs/>
           <w:sz w:val="24"/>
@@ -9341,16 +9191,16 @@
       <w:pPr>
         <w:spacing w:after="0" w:line="360" w:lineRule="auto"/>
         <w:rPr>
-          <w:rFonts w:ascii="DejaVu Sans Mono" w:hAnsi="DejaVu Sans Mono" w:cs="Fira Code"/>
-          <w:bCs/>
-          <w:iCs/>
-          <w:sz w:val="24"/>
-          <w:szCs w:val="24"/>
-        </w:rPr>
-      </w:pPr>
-      <w:r>
-        <w:rPr>
-          <w:rFonts w:ascii="DejaVu Sans Mono" w:hAnsi="DejaVu Sans Mono" w:cs="Fira Code"/>
+          <w:rFonts w:ascii="Consolas" w:hAnsi="Consolas" w:cs="Fira Code"/>
+          <w:bCs/>
+          <w:iCs/>
+          <w:sz w:val="24"/>
+          <w:szCs w:val="24"/>
+        </w:rPr>
+      </w:pPr>
+      <w:r>
+        <w:rPr>
+          <w:rFonts w:ascii="Consolas" w:hAnsi="Consolas" w:cs="Fira Code"/>
           <w:bCs/>
           <w:iCs/>
           <w:sz w:val="24"/>
@@ -9361,7 +9211,7 @@
       <w:proofErr w:type="gramStart"/>
       <w:r>
         <w:rPr>
-          <w:rFonts w:ascii="DejaVu Sans Mono" w:hAnsi="DejaVu Sans Mono" w:cs="Fira Code"/>
+          <w:rFonts w:ascii="Consolas" w:hAnsi="Consolas" w:cs="Fira Code"/>
           <w:bCs/>
           <w:iCs/>
           <w:sz w:val="24"/>
@@ -9372,7 +9222,7 @@
       <w:proofErr w:type="gramEnd"/>
       <w:r>
         <w:rPr>
-          <w:rFonts w:ascii="DejaVu Sans Mono" w:hAnsi="DejaVu Sans Mono" w:cs="Fira Code"/>
+          <w:rFonts w:ascii="Consolas" w:hAnsi="Consolas" w:cs="Fira Code"/>
           <w:bCs/>
           <w:iCs/>
           <w:sz w:val="24"/>
@@ -9385,16 +9235,16 @@
       <w:pPr>
         <w:spacing w:after="0" w:line="360" w:lineRule="auto"/>
         <w:rPr>
-          <w:rFonts w:ascii="DejaVu Sans Mono" w:hAnsi="DejaVu Sans Mono" w:cs="Fira Code"/>
-          <w:bCs/>
-          <w:iCs/>
-          <w:sz w:val="24"/>
-          <w:szCs w:val="24"/>
-        </w:rPr>
-      </w:pPr>
-      <w:r>
-        <w:rPr>
-          <w:rFonts w:ascii="DejaVu Sans Mono" w:hAnsi="DejaVu Sans Mono" w:cs="Fira Code"/>
+          <w:rFonts w:ascii="Consolas" w:hAnsi="Consolas" w:cs="Fira Code"/>
+          <w:bCs/>
+          <w:iCs/>
+          <w:sz w:val="24"/>
+          <w:szCs w:val="24"/>
+        </w:rPr>
+      </w:pPr>
+      <w:r>
+        <w:rPr>
+          <w:rFonts w:ascii="Consolas" w:hAnsi="Consolas" w:cs="Fira Code"/>
           <w:bCs/>
           <w:iCs/>
           <w:sz w:val="24"/>
@@ -9405,7 +9255,7 @@
       <w:proofErr w:type="gramStart"/>
       <w:r>
         <w:rPr>
-          <w:rFonts w:ascii="DejaVu Sans Mono" w:hAnsi="DejaVu Sans Mono" w:cs="Fira Code"/>
+          <w:rFonts w:ascii="Consolas" w:hAnsi="Consolas" w:cs="Fira Code"/>
           <w:bCs/>
           <w:iCs/>
           <w:sz w:val="24"/>
@@ -9416,7 +9266,7 @@
       <w:proofErr w:type="gramEnd"/>
       <w:r>
         <w:rPr>
-          <w:rFonts w:ascii="DejaVu Sans Mono" w:hAnsi="DejaVu Sans Mono" w:cs="Fira Code"/>
+          <w:rFonts w:ascii="Consolas" w:hAnsi="Consolas" w:cs="Fira Code"/>
           <w:bCs/>
           <w:iCs/>
           <w:sz w:val="24"/>
@@ -15713,6 +15563,7 @@
     <w:p>
       <w:pPr>
         <w:spacing w:after="0" w:line="360" w:lineRule="auto"/>
+        <w:ind w:left="720"/>
         <w:rPr>
           <w:rFonts w:ascii="DejaVu Sans Mono" w:hAnsi="DejaVu Sans Mono" w:cs="Fira Code"/>
           <w:b/>
@@ -15769,6 +15620,7 @@
     <w:p>
       <w:pPr>
         <w:spacing w:after="0" w:line="360" w:lineRule="auto"/>
+        <w:ind w:left="720"/>
         <w:rPr>
           <w:rFonts w:ascii="DejaVu Sans Mono" w:hAnsi="DejaVu Sans Mono" w:cs="Fira Code"/>
           <w:b/>
@@ -19477,18 +19329,7 @@
           <w:szCs w:val="20"/>
           <w:highlight w:val="lightGray"/>
         </w:rPr>
-        <w:t>0</w:t>
-      </w:r>
-      <w:r>
-        <w:rPr>
-          <w:rFonts w:ascii="DejaVu Sans Mono" w:hAnsi="DejaVu Sans Mono" w:cs="Fira Code"/>
-          <w:bCs/>
-          <w:i/>
-          <w:sz w:val="20"/>
-          <w:szCs w:val="20"/>
-          <w:highlight w:val="lightGray"/>
-        </w:rPr>
-        <w:t>4/</w:t>
+        <w:t>04/</w:t>
       </w:r>
       <w:r>
         <w:rPr>
@@ -19961,7 +19802,29 @@
           <w:sz w:val="24"/>
           <w:szCs w:val="24"/>
         </w:rPr>
-        <w:t xml:space="preserve">, java.lang.String, </w:t>
+        <w:t xml:space="preserve">, </w:t>
+      </w:r>
+      <w:proofErr w:type="spellStart"/>
+      <w:r>
+        <w:rPr>
+          <w:rFonts w:ascii="Consolas" w:hAnsi="Consolas" w:cs="Fira Code"/>
+          <w:b/>
+          <w:iCs/>
+          <w:sz w:val="24"/>
+          <w:szCs w:val="24"/>
+        </w:rPr>
+        <w:t>java.lang.String</w:t>
+      </w:r>
+      <w:proofErr w:type="spellEnd"/>
+      <w:r>
+        <w:rPr>
+          <w:rFonts w:ascii="Consolas" w:hAnsi="Consolas" w:cs="Fira Code"/>
+          <w:b/>
+          <w:iCs/>
+          <w:sz w:val="24"/>
+          <w:szCs w:val="24"/>
+        </w:rPr>
+        <w:t xml:space="preserve">, </w:t>
       </w:r>
       <w:proofErr w:type="spellStart"/>
       <w:r>
@@ -21348,6 +21211,8 @@
           <w:rFonts w:ascii="Consolas" w:eastAsia="Calibri" w:hAnsi="Consolas" w:cs="Fira Code"/>
           <w:b/>
           <w:iCs/>
+          <w:sz w:val="32"/>
+          <w:szCs w:val="32"/>
           <w:highlight w:val="lightGray"/>
           <w:lang w:eastAsia="en-IN" w:bidi="mr-IN"/>
         </w:rPr>
@@ -21359,6 +21224,8 @@
           <w:rFonts w:ascii="Consolas" w:eastAsia="Calibri" w:hAnsi="Consolas" w:cs="Fira Code"/>
           <w:b/>
           <w:iCs/>
+          <w:sz w:val="32"/>
+          <w:szCs w:val="32"/>
           <w:highlight w:val="lightGray"/>
           <w:lang w:eastAsia="en-IN" w:bidi="mr-IN"/>
         </w:rPr>
@@ -21370,6 +21237,8 @@
           <w:rFonts w:ascii="Consolas" w:eastAsia="Calibri" w:hAnsi="Consolas" w:cs="Fira Code"/>
           <w:b/>
           <w:iCs/>
+          <w:sz w:val="32"/>
+          <w:szCs w:val="32"/>
           <w:highlight w:val="lightGray"/>
           <w:lang w:eastAsia="en-IN" w:bidi="mr-IN"/>
         </w:rPr>
@@ -22023,8 +21892,9 @@
           <w:rFonts w:ascii="Consolas" w:hAnsi="Consolas" w:cs="Fira Code"/>
           <w:b/>
           <w:iCs/>
-          <w:sz w:val="24"/>
-          <w:szCs w:val="24"/>
+          <w:sz w:val="32"/>
+          <w:szCs w:val="32"/>
+          <w:highlight w:val="lightGray"/>
         </w:rPr>
         <w:t>executeQuery</w:t>
       </w:r>
@@ -22034,8 +21904,9 @@
           <w:rFonts w:ascii="Consolas" w:hAnsi="Consolas" w:cs="Fira Code"/>
           <w:b/>
           <w:iCs/>
-          <w:sz w:val="24"/>
-          <w:szCs w:val="24"/>
+          <w:sz w:val="32"/>
+          <w:szCs w:val="32"/>
+          <w:highlight w:val="lightGray"/>
         </w:rPr>
         <w:t>(</w:t>
       </w:r>
@@ -22045,8 +21916,9 @@
           <w:rFonts w:ascii="Consolas" w:hAnsi="Consolas" w:cs="Fira Code"/>
           <w:b/>
           <w:iCs/>
-          <w:sz w:val="24"/>
-          <w:szCs w:val="24"/>
+          <w:sz w:val="32"/>
+          <w:szCs w:val="32"/>
+          <w:highlight w:val="lightGray"/>
         </w:rPr>
         <w:t>)</w:t>
       </w:r>
@@ -22057,6 +21929,7 @@
           <w:iCs/>
           <w:sz w:val="24"/>
           <w:szCs w:val="24"/>
+          <w:highlight w:val="lightGray"/>
         </w:rPr>
         <w:t>:</w:t>
       </w:r>
@@ -22104,6 +21977,7 @@
         </w:rPr>
         <w:t xml:space="preserve">public abstract </w:t>
       </w:r>
+      <w:proofErr w:type="spellStart"/>
       <w:proofErr w:type="gramStart"/>
       <w:r>
         <w:rPr>
@@ -22115,6 +21989,7 @@
         </w:rPr>
         <w:t>java.sql.ResultSet</w:t>
       </w:r>
+      <w:proofErr w:type="spellEnd"/>
       <w:proofErr w:type="gramEnd"/>
       <w:r>
         <w:rPr>
@@ -22565,8 +22440,8 @@
           <w:rFonts w:ascii="Consolas" w:hAnsi="Consolas" w:cs="Fira Code"/>
           <w:b/>
           <w:iCs/>
-          <w:sz w:val="24"/>
-          <w:szCs w:val="24"/>
+          <w:sz w:val="32"/>
+          <w:szCs w:val="32"/>
           <w:highlight w:val="lightGray"/>
         </w:rPr>
         <w:t>executeUpdate</w:t>
@@ -22613,9 +22488,12 @@
       </w:r>
       <w:proofErr w:type="spellStart"/>
       <w:r>
-        <w:t>java.sql.SQLException;</w:t>
+        <w:t>java.sql.SQLException</w:t>
       </w:r>
       <w:proofErr w:type="spellEnd"/>
+      <w:r>
+        <w:t>;</w:t>
+      </w:r>
     </w:p>
     <w:p>
       <w:pPr>
@@ -22912,29 +22790,27 @@
           <w:sz w:val="24"/>
           <w:szCs w:val="24"/>
         </w:rPr>
-        <w:t xml:space="preserve"> Open IDE </w:t>
-      </w:r>
-      <w:proofErr w:type="spellStart"/>
-      <w:r>
-        <w:rPr>
-          <w:rFonts w:ascii="DejaVu Sans Mono" w:hAnsi="DejaVu Sans Mono" w:cs="Fira Code"/>
-          <w:bCs/>
-          <w:iCs/>
-          <w:sz w:val="24"/>
-          <w:szCs w:val="24"/>
-        </w:rPr>
-        <w:t>Eclipse,while</w:t>
-      </w:r>
-      <w:proofErr w:type="spellEnd"/>
-      <w:r>
-        <w:rPr>
-          <w:rFonts w:ascii="DejaVu Sans Mono" w:hAnsi="DejaVu Sans Mono" w:cs="Fira Code"/>
-          <w:bCs/>
-          <w:iCs/>
-          <w:sz w:val="24"/>
-          <w:szCs w:val="24"/>
-        </w:rPr>
-        <w:t xml:space="preserve"> opening name the </w:t>
+        <w:t xml:space="preserve"> Open IDE Eclipse,</w:t>
+      </w:r>
+      <w:r>
+        <w:rPr>
+          <w:rFonts w:ascii="DejaVu Sans Mono" w:hAnsi="DejaVu Sans Mono" w:cs="Fira Code"/>
+          <w:bCs/>
+          <w:iCs/>
+          <w:sz w:val="24"/>
+          <w:szCs w:val="24"/>
+        </w:rPr>
+        <w:t xml:space="preserve"> </w:t>
+      </w:r>
+      <w:r>
+        <w:rPr>
+          <w:rFonts w:ascii="DejaVu Sans Mono" w:hAnsi="DejaVu Sans Mono" w:cs="Fira Code"/>
+          <w:bCs/>
+          <w:iCs/>
+          <w:sz w:val="24"/>
+          <w:szCs w:val="24"/>
+        </w:rPr>
+        <w:t xml:space="preserve">while opening name the </w:t>
       </w:r>
       <w:proofErr w:type="spellStart"/>
       <w:r>
@@ -26221,29 +26097,7 @@
           <w:szCs w:val="20"/>
           <w:highlight w:val="lightGray"/>
         </w:rPr>
-        <w:t>0</w:t>
-      </w:r>
-      <w:r>
-        <w:rPr>
-          <w:rFonts w:ascii="DejaVu Sans Mono" w:hAnsi="DejaVu Sans Mono" w:cs="Fira Code"/>
-          <w:bCs/>
-          <w:i/>
-          <w:sz w:val="20"/>
-          <w:szCs w:val="20"/>
-          <w:highlight w:val="lightGray"/>
-        </w:rPr>
-        <w:t>5</w:t>
-      </w:r>
-      <w:r>
-        <w:rPr>
-          <w:rFonts w:ascii="DejaVu Sans Mono" w:hAnsi="DejaVu Sans Mono" w:cs="Fira Code"/>
-          <w:bCs/>
-          <w:i/>
-          <w:sz w:val="20"/>
-          <w:szCs w:val="20"/>
-          <w:highlight w:val="lightGray"/>
-        </w:rPr>
-        <w:t>/</w:t>
+        <w:t>05/</w:t>
       </w:r>
       <w:r>
         <w:rPr>
@@ -27604,27 +27458,7 @@
                 <w:iCs/>
                 <w:lang w:val="en-IN"/>
               </w:rPr>
-              <w:t xml:space="preserve"> </w:t>
-            </w:r>
-            <w:proofErr w:type="spellStart"/>
-            <w:r>
-              <w:rPr>
-                <w:rFonts w:ascii="Consolas" w:hAnsi="Consolas" w:cs="Fira Code"/>
-                <w:bCs/>
-                <w:iCs/>
-                <w:lang w:val="en-IN"/>
-              </w:rPr>
-              <w:t>rs</w:t>
-            </w:r>
-            <w:proofErr w:type="spellEnd"/>
-            <w:r>
-              <w:rPr>
-                <w:rFonts w:ascii="Consolas" w:hAnsi="Consolas" w:cs="Fira Code"/>
-                <w:bCs/>
-                <w:iCs/>
-                <w:lang w:val="en-IN"/>
-              </w:rPr>
-              <w:t xml:space="preserve"> = </w:t>
+              <w:t xml:space="preserve"> rs = </w:t>
             </w:r>
             <w:proofErr w:type="spellStart"/>
             <w:proofErr w:type="gramStart"/>
@@ -30741,16 +30575,7 @@
                 <w:iCs/>
                 <w:lang w:val="en-IN" w:eastAsia="en-IN" w:bidi="mr-IN"/>
               </w:rPr>
-              <w:t>Enter the Cust-City:</w:t>
-            </w:r>
-            <w:r>
-              <w:rPr>
-                <w:rFonts w:ascii="Consolas" w:eastAsia="Calibri" w:hAnsi="Consolas" w:cs="Fira Code"/>
-                <w:bCs/>
-                <w:iCs/>
-                <w:lang w:val="en-IN" w:eastAsia="en-IN" w:bidi="mr-IN"/>
-              </w:rPr>
-              <w:t xml:space="preserve"> </w:t>
+              <w:t xml:space="preserve">Enter the Cust-City: </w:t>
             </w:r>
             <w:proofErr w:type="spellStart"/>
             <w:r>
@@ -35669,6 +35494,7 @@
   <w:style w:type="character" w:default="1" w:styleId="DefaultParagraphFont">
     <w:name w:val="Default Paragraph Font"/>
     <w:uiPriority w:val="1"/>
+    <w:semiHidden/>
     <w:unhideWhenUsed/>
   </w:style>
   <w:style w:type="table" w:default="1" w:styleId="TableNormal">
@@ -36152,6 +35978,9 @@
   </w:compat>
   <w:rsids>
     <w:rsidRoot w:val="00BD3648"/>
+    <w:rsid w:val="00216C0D"/>
+    <w:rsid w:val="002178D0"/>
+    <w:rsid w:val="00B54F33"/>
     <w:rsid w:val="00B90DEF"/>
     <w:rsid w:val="00BB154B"/>
     <w:rsid w:val="00BD3648"/>

</xml_diff>